<commit_message>
Fixes and "What we have seen so far" updated.
</commit_message>
<xml_diff>
--- a/Documents/What we have seen so far.docx
+++ b/Documents/What we have seen so far.docx
@@ -1211,626 +1211,888 @@
           <w:numId w:val="1"/>
         </w:numPr>
       </w:pPr>
+      <w:proofErr w:type="spellStart"/>
+      <w:r>
+        <w:t>Yield</w:t>
+      </w:r>
+      <w:proofErr w:type="spellEnd"/>
+      <w:r>
+        <w:t xml:space="preserve"> return</w:t>
+      </w:r>
+    </w:p>
+    <w:p>
+      <w:pPr>
+        <w:pStyle w:val="ListParagraph"/>
+        <w:numPr>
+          <w:ilvl w:val="0"/>
+          <w:numId w:val="1"/>
+        </w:numPr>
+      </w:pPr>
+      <w:proofErr w:type="spellStart"/>
+      <w:r>
+        <w:t>MiniLinq</w:t>
+      </w:r>
+      <w:proofErr w:type="spellEnd"/>
+      <w:r>
+        <w:t xml:space="preserve"> : Extension </w:t>
+      </w:r>
+      <w:proofErr w:type="spellStart"/>
+      <w:r>
+        <w:t>methods</w:t>
+      </w:r>
+      <w:proofErr w:type="spellEnd"/>
+      <w:r>
+        <w:t xml:space="preserve"> at </w:t>
+      </w:r>
+      <w:proofErr w:type="spellStart"/>
+      <w:r>
+        <w:t>work</w:t>
+      </w:r>
+      <w:proofErr w:type="spellEnd"/>
+    </w:p>
+    <w:p>
+      <w:pPr>
+        <w:pStyle w:val="ListParagraph"/>
+        <w:numPr>
+          <w:ilvl w:val="0"/>
+          <w:numId w:val="1"/>
+        </w:numPr>
+      </w:pPr>
+      <w:proofErr w:type="spellStart"/>
+      <w:r>
+        <w:t>Func</w:t>
+      </w:r>
+      <w:proofErr w:type="spellEnd"/>
+      <w:r>
+        <w:t>&lt;T</w:t>
+      </w:r>
+      <w:proofErr w:type="gramStart"/>
+      <w:r>
+        <w:t>&gt; ,</w:t>
+      </w:r>
+      <w:proofErr w:type="gramEnd"/>
+      <w:r>
+        <w:t xml:space="preserve"> Action&lt;T&gt;, etc.</w:t>
+      </w:r>
+    </w:p>
+    <w:p>
+      <w:pPr>
+        <w:pStyle w:val="ListParagraph"/>
+        <w:numPr>
+          <w:ilvl w:val="0"/>
+          <w:numId w:val="1"/>
+        </w:numPr>
+      </w:pPr>
+      <w:proofErr w:type="spellStart"/>
+      <w:r>
+        <w:t>Linq</w:t>
+      </w:r>
+      <w:proofErr w:type="spellEnd"/>
+      <w:r>
+        <w:t xml:space="preserve"> in action : </w:t>
+      </w:r>
+      <w:proofErr w:type="spellStart"/>
+      <w:r>
+        <w:t>Ordering</w:t>
+      </w:r>
+      <w:proofErr w:type="spellEnd"/>
+      <w:r>
+        <w:t xml:space="preserve"> &amp; </w:t>
+      </w:r>
+      <w:proofErr w:type="spellStart"/>
+      <w:r>
+        <w:t>Grouping</w:t>
+      </w:r>
+      <w:proofErr w:type="spellEnd"/>
+    </w:p>
+    <w:p>
+      <w:pPr>
+        <w:pStyle w:val="ListParagraph"/>
+        <w:numPr>
+          <w:ilvl w:val="0"/>
+          <w:numId w:val="1"/>
+        </w:numPr>
+      </w:pPr>
+      <w:r>
+        <w:t>Observer pattern</w:t>
+      </w:r>
+    </w:p>
+    <w:p>
+      <w:pPr>
+        <w:pStyle w:val="ListParagraph"/>
+        <w:numPr>
+          <w:ilvl w:val="1"/>
+          <w:numId w:val="1"/>
+        </w:numPr>
+        <w:rPr>
+          <w:lang w:val="en-US"/>
+        </w:rPr>
+      </w:pPr>
+      <w:r>
+        <w:rPr>
+          <w:lang w:val="en-US"/>
+        </w:rPr>
+        <w:t>With interfaces and manual registration/</w:t>
+      </w:r>
+      <w:proofErr w:type="spellStart"/>
+      <w:r>
+        <w:rPr>
+          <w:lang w:val="en-US"/>
+        </w:rPr>
+        <w:t>unregistration</w:t>
+      </w:r>
+      <w:proofErr w:type="spellEnd"/>
+    </w:p>
+    <w:p>
+      <w:pPr>
+        <w:pStyle w:val="ListParagraph"/>
+        <w:numPr>
+          <w:ilvl w:val="1"/>
+          <w:numId w:val="1"/>
+        </w:numPr>
+      </w:pPr>
+      <w:proofErr w:type="spellStart"/>
+      <w:r>
+        <w:t>With</w:t>
+      </w:r>
+      <w:proofErr w:type="spellEnd"/>
+      <w:r>
+        <w:t xml:space="preserve"> </w:t>
+      </w:r>
+      <w:proofErr w:type="spellStart"/>
+      <w:r>
+        <w:t>delegates</w:t>
+      </w:r>
+      <w:proofErr w:type="spellEnd"/>
+    </w:p>
+    <w:p>
+      <w:pPr>
+        <w:pStyle w:val="ListParagraph"/>
+        <w:numPr>
+          <w:ilvl w:val="2"/>
+          <w:numId w:val="1"/>
+        </w:numPr>
+        <w:rPr>
+          <w:lang w:val="en-US"/>
+        </w:rPr>
+      </w:pPr>
+      <w:proofErr w:type="spellStart"/>
+      <w:r>
+        <w:rPr>
+          <w:lang w:val="en-US"/>
+        </w:rPr>
+        <w:t>Delegate.Combine</w:t>
+      </w:r>
+      <w:proofErr w:type="spellEnd"/>
+      <w:r>
+        <w:rPr>
+          <w:lang w:val="en-US"/>
+        </w:rPr>
+        <w:t xml:space="preserve"> does the dirty </w:t>
+      </w:r>
+      <w:proofErr w:type="gramStart"/>
+      <w:r>
+        <w:rPr>
+          <w:lang w:val="en-US"/>
+        </w:rPr>
+        <w:t>work :</w:t>
+      </w:r>
+      <w:proofErr w:type="gramEnd"/>
+      <w:r>
+        <w:rPr>
+          <w:lang w:val="en-US"/>
+        </w:rPr>
+        <w:t xml:space="preserve"> a combined delegate IS_A delegate…</w:t>
+      </w:r>
+    </w:p>
+    <w:p>
+      <w:pPr>
+        <w:pStyle w:val="ListParagraph"/>
+        <w:numPr>
+          <w:ilvl w:val="1"/>
+          <w:numId w:val="1"/>
+        </w:numPr>
+      </w:pPr>
+      <w:proofErr w:type="spellStart"/>
+      <w:r>
+        <w:t>With</w:t>
+      </w:r>
+      <w:proofErr w:type="spellEnd"/>
+      <w:r>
+        <w:t xml:space="preserve"> standard </w:t>
+      </w:r>
+      <w:proofErr w:type="spellStart"/>
+      <w:r>
+        <w:t>event</w:t>
+      </w:r>
+      <w:proofErr w:type="spellEnd"/>
+      <w:r>
+        <w:t xml:space="preserve"> support</w:t>
+      </w:r>
+    </w:p>
+    <w:p>
+      <w:pPr>
+        <w:pStyle w:val="ListParagraph"/>
+        <w:numPr>
+          <w:ilvl w:val="2"/>
+          <w:numId w:val="1"/>
+        </w:numPr>
+      </w:pPr>
+      <w:r>
+        <w:t xml:space="preserve">Standard signature : </w:t>
+      </w:r>
+      <w:proofErr w:type="spellStart"/>
+      <w:r>
+        <w:t>object</w:t>
+      </w:r>
+      <w:proofErr w:type="spellEnd"/>
+      <w:r>
+        <w:t xml:space="preserve"> source, </w:t>
+      </w:r>
+      <w:proofErr w:type="spellStart"/>
+      <w:r>
+        <w:t>EventArgs</w:t>
+      </w:r>
+      <w:proofErr w:type="spellEnd"/>
+      <w:r>
+        <w:t xml:space="preserve"> e</w:t>
+      </w:r>
+    </w:p>
+    <w:p>
+      <w:pPr>
+        <w:pStyle w:val="ListParagraph"/>
+        <w:numPr>
+          <w:ilvl w:val="2"/>
+          <w:numId w:val="1"/>
+        </w:numPr>
+        <w:rPr>
+          <w:lang w:val="en-US"/>
+        </w:rPr>
+      </w:pPr>
+      <w:r>
+        <w:rPr>
+          <w:lang w:val="en-US"/>
+        </w:rPr>
+        <w:t>‘event’ keyword protects the delegate (only +=/-= are exposed)</w:t>
+      </w:r>
+    </w:p>
+    <w:p>
+      <w:pPr>
+        <w:pStyle w:val="ListParagraph"/>
+        <w:numPr>
+          <w:ilvl w:val="0"/>
+          <w:numId w:val="1"/>
+        </w:numPr>
+        <w:rPr>
+          <w:lang w:val="en-US"/>
+        </w:rPr>
+      </w:pPr>
+      <w:r>
+        <w:rPr>
+          <w:lang w:val="en-US"/>
+        </w:rPr>
+        <w:t>Streams</w:t>
+      </w:r>
+    </w:p>
+    <w:p>
+      <w:pPr>
+        <w:pStyle w:val="ListParagraph"/>
+        <w:numPr>
+          <w:ilvl w:val="1"/>
+          <w:numId w:val="1"/>
+        </w:numPr>
+        <w:rPr>
+          <w:lang w:val="en-US"/>
+        </w:rPr>
+      </w:pPr>
+      <w:r>
+        <w:rPr>
+          <w:lang w:val="en-US"/>
+        </w:rPr>
+        <w:t xml:space="preserve">An easy to specialize abstract base class </w:t>
+      </w:r>
+    </w:p>
+    <w:p>
+      <w:pPr>
+        <w:pStyle w:val="ListParagraph"/>
+        <w:numPr>
+          <w:ilvl w:val="2"/>
+          <w:numId w:val="1"/>
+        </w:numPr>
+        <w:rPr>
+          <w:lang w:val="en-US"/>
+        </w:rPr>
+      </w:pPr>
+      <w:r>
+        <w:rPr>
+          <w:lang w:val="en-US"/>
+        </w:rPr>
+        <w:t>“Rich interface” that combines Read, Write &amp; Seek capabilities “protected” by (</w:t>
+      </w:r>
+      <w:proofErr w:type="spellStart"/>
+      <w:r>
+        <w:rPr>
+          <w:lang w:val="en-US"/>
+        </w:rPr>
+        <w:t>CanRead</w:t>
+      </w:r>
+      <w:proofErr w:type="spellEnd"/>
+      <w:r>
+        <w:rPr>
+          <w:lang w:val="en-US"/>
+        </w:rPr>
+        <w:t>/</w:t>
+      </w:r>
+      <w:proofErr w:type="spellStart"/>
+      <w:r>
+        <w:rPr>
+          <w:lang w:val="en-US"/>
+        </w:rPr>
+        <w:t>CanWrite</w:t>
+      </w:r>
+      <w:proofErr w:type="spellEnd"/>
+      <w:r>
+        <w:rPr>
+          <w:lang w:val="en-US"/>
+        </w:rPr>
+        <w:t>/</w:t>
+      </w:r>
+      <w:proofErr w:type="spellStart"/>
+      <w:r>
+        <w:rPr>
+          <w:lang w:val="en-US"/>
+        </w:rPr>
+        <w:t>CanSeek</w:t>
+      </w:r>
+      <w:proofErr w:type="spellEnd"/>
+      <w:r>
+        <w:rPr>
+          <w:lang w:val="en-US"/>
+        </w:rPr>
+        <w:t xml:space="preserve"> properties)</w:t>
+      </w:r>
+    </w:p>
+    <w:p>
+      <w:pPr>
+        <w:pStyle w:val="ListParagraph"/>
+        <w:numPr>
+          <w:ilvl w:val="2"/>
+          <w:numId w:val="1"/>
+        </w:numPr>
+        <w:rPr>
+          <w:lang w:val="en-US"/>
+        </w:rPr>
+      </w:pPr>
+      <w:r>
+        <w:rPr>
+          <w:lang w:val="en-US"/>
+        </w:rPr>
+        <w:t>Handles byte[] buffers</w:t>
+      </w:r>
+    </w:p>
+    <w:p>
+      <w:pPr>
+        <w:pStyle w:val="ListParagraph"/>
+        <w:numPr>
+          <w:ilvl w:val="1"/>
+          <w:numId w:val="1"/>
+        </w:numPr>
+        <w:rPr>
+          <w:lang w:val="en-US"/>
+        </w:rPr>
+      </w:pPr>
+      <w:r>
+        <w:rPr>
+          <w:lang w:val="en-US"/>
+        </w:rPr>
+        <w:t>The 2 kind of Streams</w:t>
+      </w:r>
+    </w:p>
+    <w:p>
+      <w:pPr>
+        <w:pStyle w:val="ListParagraph"/>
+        <w:numPr>
+          <w:ilvl w:val="2"/>
+          <w:numId w:val="1"/>
+        </w:numPr>
+        <w:rPr>
+          <w:lang w:val="en-US"/>
+        </w:rPr>
+      </w:pPr>
+      <w:r>
+        <w:rPr>
+          <w:lang w:val="en-US"/>
+        </w:rPr>
+        <w:t>“Final” streams (</w:t>
+      </w:r>
+      <w:proofErr w:type="spellStart"/>
+      <w:r>
+        <w:rPr>
+          <w:lang w:val="en-US"/>
+        </w:rPr>
+        <w:t>FileStream</w:t>
+      </w:r>
+      <w:proofErr w:type="spellEnd"/>
+      <w:r>
+        <w:rPr>
+          <w:lang w:val="en-US"/>
+        </w:rPr>
+        <w:t xml:space="preserve">, </w:t>
+      </w:r>
+      <w:proofErr w:type="spellStart"/>
+      <w:r>
+        <w:rPr>
+          <w:lang w:val="en-US"/>
+        </w:rPr>
+        <w:t>NetworkStream</w:t>
+      </w:r>
+      <w:proofErr w:type="spellEnd"/>
+      <w:r>
+        <w:rPr>
+          <w:lang w:val="en-US"/>
+        </w:rPr>
+        <w:t xml:space="preserve">, </w:t>
+      </w:r>
+      <w:proofErr w:type="spellStart"/>
+      <w:r>
+        <w:rPr>
+          <w:lang w:val="en-US"/>
+        </w:rPr>
+        <w:t>MemoryStream</w:t>
+      </w:r>
+      <w:proofErr w:type="spellEnd"/>
+      <w:r>
+        <w:rPr>
+          <w:lang w:val="en-US"/>
+        </w:rPr>
+        <w:t>, etc.)</w:t>
+      </w:r>
+    </w:p>
+    <w:p>
+      <w:pPr>
+        <w:pStyle w:val="ListParagraph"/>
+        <w:numPr>
+          <w:ilvl w:val="2"/>
+          <w:numId w:val="1"/>
+        </w:numPr>
+        <w:rPr>
+          <w:lang w:val="en-US"/>
+        </w:rPr>
+      </w:pPr>
+      <w:r>
+        <w:rPr>
+          <w:lang w:val="en-US"/>
+        </w:rPr>
+        <w:t xml:space="preserve">Decorator streams that wrap/decorate one or more other streams (see our </w:t>
+      </w:r>
+      <w:proofErr w:type="spellStart"/>
+      <w:r>
+        <w:rPr>
+          <w:lang w:val="en-US"/>
+        </w:rPr>
+        <w:t>TeeStream</w:t>
+      </w:r>
+      <w:proofErr w:type="spellEnd"/>
+      <w:r>
+        <w:rPr>
+          <w:lang w:val="en-US"/>
+        </w:rPr>
+        <w:t xml:space="preserve">, </w:t>
+      </w:r>
+      <w:proofErr w:type="spellStart"/>
+      <w:r>
+        <w:rPr>
+          <w:lang w:val="en-US"/>
+        </w:rPr>
+        <w:t>KrabouilleStream</w:t>
+      </w:r>
+      <w:proofErr w:type="spellEnd"/>
+      <w:r>
+        <w:rPr>
+          <w:lang w:val="en-US"/>
+        </w:rPr>
+        <w:t>)</w:t>
+      </w:r>
+    </w:p>
+    <w:p>
+      <w:pPr>
+        <w:pStyle w:val="ListParagraph"/>
+        <w:numPr>
+          <w:ilvl w:val="0"/>
+          <w:numId w:val="1"/>
+        </w:numPr>
+        <w:rPr>
+          <w:lang w:val="en-US"/>
+        </w:rPr>
+      </w:pPr>
+      <w:r>
+        <w:rPr>
+          <w:lang w:val="en-US"/>
+        </w:rPr>
+        <w:t>Strings &amp; Unicode</w:t>
+      </w:r>
+    </w:p>
+    <w:p>
+      <w:pPr>
+        <w:pStyle w:val="ListParagraph"/>
+        <w:numPr>
+          <w:ilvl w:val="1"/>
+          <w:numId w:val="1"/>
+        </w:numPr>
+        <w:rPr>
+          <w:lang w:val="en-US"/>
+        </w:rPr>
+      </w:pPr>
+      <w:r>
+        <w:rPr>
+          <w:lang w:val="en-US"/>
+        </w:rPr>
+        <w:t>Internal string representation is UTF-16</w:t>
+      </w:r>
+    </w:p>
+    <w:p>
+      <w:pPr>
+        <w:pStyle w:val="ListParagraph"/>
+        <w:numPr>
+          <w:ilvl w:val="1"/>
+          <w:numId w:val="1"/>
+        </w:numPr>
+        <w:rPr>
+          <w:lang w:val="en-US"/>
+        </w:rPr>
+      </w:pPr>
+      <w:r>
+        <w:rPr>
+          <w:lang w:val="en-US"/>
+        </w:rPr>
+        <w:t xml:space="preserve">The Encoding class is the “key” to understand encoding (byte[] </w:t>
+      </w:r>
+      <w:r>
+        <w:rPr>
+          <w:lang w:val="en-US"/>
+        </w:rPr>
+        <w:sym w:font="Wingdings" w:char="F0DF"/>
+      </w:r>
+      <w:r>
+        <w:rPr>
+          <w:lang w:val="en-US"/>
+        </w:rPr>
+        <w:sym w:font="Wingdings" w:char="F0E0"/>
+      </w:r>
+      <w:r>
+        <w:rPr>
+          <w:lang w:val="en-US"/>
+        </w:rPr>
+        <w:t xml:space="preserve"> string)</w:t>
+      </w:r>
+    </w:p>
+    <w:p>
+      <w:pPr>
+        <w:pStyle w:val="ListParagraph"/>
+        <w:numPr>
+          <w:ilvl w:val="1"/>
+          <w:numId w:val="1"/>
+        </w:numPr>
+        <w:rPr>
+          <w:lang w:val="en-US"/>
+        </w:rPr>
+      </w:pPr>
+      <w:r>
+        <w:rPr>
+          <w:lang w:val="en-US"/>
+        </w:rPr>
+        <w:t xml:space="preserve">Unicode is complex (it handles composition of characters – see the </w:t>
+      </w:r>
+      <w:proofErr w:type="spellStart"/>
+      <w:r>
+        <w:rPr>
+          <w:lang w:val="en-US"/>
+        </w:rPr>
+        <w:t>CharsAndStrings</w:t>
+      </w:r>
+      <w:proofErr w:type="spellEnd"/>
+      <w:r>
+        <w:rPr>
+          <w:lang w:val="en-US"/>
+        </w:rPr>
+        <w:t xml:space="preserve"> fixture)</w:t>
+      </w:r>
+    </w:p>
+    <w:p>
+      <w:pPr>
+        <w:pStyle w:val="ListParagraph"/>
+        <w:numPr>
+          <w:ilvl w:val="0"/>
+          <w:numId w:val="1"/>
+        </w:numPr>
+        <w:rPr>
+          <w:lang w:val="en-US"/>
+        </w:rPr>
+      </w:pPr>
+      <w:r>
+        <w:rPr>
+          <w:lang w:val="en-US"/>
+        </w:rPr>
+        <w:t>.Net serialization</w:t>
+      </w:r>
+      <w:r>
+        <w:rPr>
+          <w:lang w:val="en-US"/>
+        </w:rPr>
+        <w:t xml:space="preserve"> </w:t>
+      </w:r>
+    </w:p>
+    <w:p>
+      <w:pPr>
+        <w:pStyle w:val="ListParagraph"/>
+        <w:numPr>
+          <w:ilvl w:val="1"/>
+          <w:numId w:val="1"/>
+        </w:numPr>
+        <w:rPr>
+          <w:lang w:val="en-US"/>
+        </w:rPr>
+      </w:pPr>
+      <w:r>
+        <w:rPr>
+          <w:lang w:val="en-US"/>
+        </w:rPr>
+        <w:t>Stream and formatters</w:t>
+      </w:r>
+    </w:p>
+    <w:p>
+      <w:pPr>
+        <w:pStyle w:val="ListParagraph"/>
+        <w:numPr>
+          <w:ilvl w:val="2"/>
+          <w:numId w:val="1"/>
+        </w:numPr>
+        <w:rPr>
+          <w:lang w:val="en-US"/>
+        </w:rPr>
+      </w:pPr>
+      <w:proofErr w:type="spellStart"/>
+      <w:proofErr w:type="gramStart"/>
+      <w:r>
+        <w:rPr>
+          <w:lang w:val="en-US"/>
+        </w:rPr>
+        <w:t>BinaryFormatter</w:t>
+      </w:r>
+      <w:proofErr w:type="spellEnd"/>
+      <w:r>
+        <w:rPr>
+          <w:lang w:val="en-US"/>
+        </w:rPr>
+        <w:t xml:space="preserve"> :</w:t>
+      </w:r>
+      <w:proofErr w:type="gramEnd"/>
+      <w:r>
+        <w:rPr>
+          <w:lang w:val="en-US"/>
+        </w:rPr>
+        <w:t xml:space="preserve"> the one to use.</w:t>
+      </w:r>
+    </w:p>
+    <w:p>
+      <w:pPr>
+        <w:pStyle w:val="ListParagraph"/>
+        <w:numPr>
+          <w:ilvl w:val="2"/>
+          <w:numId w:val="1"/>
+        </w:numPr>
+        <w:rPr>
+          <w:lang w:val="en-US"/>
+        </w:rPr>
+      </w:pPr>
+      <w:r>
+        <w:rPr>
+          <w:lang w:val="en-US"/>
+        </w:rPr>
+        <w:t>Soap formatter: Xml standard Soap format does not support generics (Obsolete)</w:t>
+      </w:r>
+    </w:p>
+    <w:p>
+      <w:pPr>
+        <w:pStyle w:val="ListParagraph"/>
+        <w:numPr>
+          <w:ilvl w:val="1"/>
+          <w:numId w:val="1"/>
+        </w:numPr>
+        <w:rPr>
+          <w:lang w:val="en-US"/>
+        </w:rPr>
+      </w:pPr>
+      <w:r>
+        <w:rPr>
+          <w:lang w:val="en-US"/>
+        </w:rPr>
+        <w:t xml:space="preserve">.Net serialization uses the constructor to </w:t>
+      </w:r>
+      <w:proofErr w:type="spellStart"/>
+      <w:r>
+        <w:rPr>
+          <w:lang w:val="en-US"/>
+        </w:rPr>
+        <w:t>deserialize</w:t>
+      </w:r>
+      <w:proofErr w:type="spellEnd"/>
+      <w:r>
+        <w:rPr>
+          <w:lang w:val="en-US"/>
+        </w:rPr>
+        <w:t xml:space="preserve">: serialization of </w:t>
+      </w:r>
+      <w:proofErr w:type="spellStart"/>
+      <w:r>
+        <w:rPr>
+          <w:lang w:val="en-US"/>
+        </w:rPr>
+        <w:t>readonly</w:t>
+      </w:r>
+      <w:proofErr w:type="spellEnd"/>
+      <w:r>
+        <w:rPr>
+          <w:lang w:val="en-US"/>
+        </w:rPr>
+        <w:t xml:space="preserve"> fields </w:t>
+      </w:r>
+      <w:r>
+        <w:rPr>
+          <w:lang w:val="en-US"/>
+        </w:rPr>
+        <w:t>just works</w:t>
+      </w:r>
+    </w:p>
+    <w:p>
+      <w:pPr>
+        <w:pStyle w:val="ListParagraph"/>
+        <w:numPr>
+          <w:ilvl w:val="0"/>
+          <w:numId w:val="1"/>
+        </w:numPr>
+        <w:rPr>
+          <w:lang w:val="en-US"/>
+        </w:rPr>
+      </w:pPr>
+      <w:r>
+        <w:rPr>
+          <w:lang w:val="en-US"/>
+        </w:rPr>
+        <w:t>Xml serialization</w:t>
+      </w:r>
+    </w:p>
+    <w:p>
+      <w:pPr>
+        <w:pStyle w:val="ListParagraph"/>
+        <w:numPr>
+          <w:ilvl w:val="1"/>
+          <w:numId w:val="1"/>
+        </w:numPr>
+        <w:rPr>
+          <w:lang w:val="en-US"/>
+        </w:rPr>
+      </w:pPr>
+      <w:r>
+        <w:rPr>
+          <w:lang w:val="en-US"/>
+        </w:rPr>
+        <w:t xml:space="preserve">By using </w:t>
+      </w:r>
+      <w:proofErr w:type="spellStart"/>
+      <w:r>
+        <w:rPr>
+          <w:lang w:val="en-US"/>
+        </w:rPr>
+        <w:t>System.Linq.Xml</w:t>
+      </w:r>
+      <w:proofErr w:type="spellEnd"/>
+      <w:r>
+        <w:rPr>
+          <w:lang w:val="en-US"/>
+        </w:rPr>
+        <w:t xml:space="preserve"> it is both easy to implement and offer total control over the schema.</w:t>
+      </w:r>
+    </w:p>
+    <w:p>
+      <w:pPr>
+        <w:pStyle w:val="ListParagraph"/>
+        <w:numPr>
+          <w:ilvl w:val="0"/>
+          <w:numId w:val="1"/>
+        </w:numPr>
+        <w:rPr>
+          <w:lang w:val="en-US"/>
+        </w:rPr>
+      </w:pPr>
+      <w:r>
+        <w:rPr>
+          <w:lang w:val="en-US"/>
+        </w:rPr>
+        <w:t>Dependency Injection</w:t>
+      </w:r>
+    </w:p>
+    <w:p>
+      <w:pPr>
+        <w:pStyle w:val="ListParagraph"/>
+        <w:numPr>
+          <w:ilvl w:val="1"/>
+          <w:numId w:val="1"/>
+        </w:numPr>
+        <w:rPr>
+          <w:lang w:val="en-US"/>
+        </w:rPr>
+      </w:pPr>
+      <w:r>
+        <w:rPr>
+          <w:lang w:val="en-US"/>
+        </w:rPr>
+        <w:t>“Programming against Abstraction, not Concretion”</w:t>
+      </w:r>
+    </w:p>
+    <w:p>
+      <w:pPr>
+        <w:pStyle w:val="ListParagraph"/>
+        <w:numPr>
+          <w:ilvl w:val="1"/>
+          <w:numId w:val="1"/>
+        </w:numPr>
+        <w:rPr>
+          <w:lang w:val="en-US"/>
+        </w:rPr>
+      </w:pPr>
+      <w:r>
+        <w:rPr>
+          <w:lang w:val="en-US"/>
+        </w:rPr>
+        <w:t>Hollywood principle: “Don’t call us, we’ll call you”</w:t>
+      </w:r>
+    </w:p>
+    <w:p>
+      <w:pPr>
+        <w:pStyle w:val="ListParagraph"/>
+        <w:numPr>
+          <w:ilvl w:val="1"/>
+          <w:numId w:val="1"/>
+        </w:numPr>
+        <w:rPr>
+          <w:lang w:val="en-US"/>
+        </w:rPr>
+      </w:pPr>
+      <w:r>
+        <w:rPr>
+          <w:lang w:val="en-US"/>
+        </w:rPr>
+        <w:t>A simple</w:t>
+      </w:r>
       <w:bookmarkStart w:id="0" w:name="_GoBack"/>
-      <w:proofErr w:type="spellStart"/>
-      <w:r>
-        <w:t>Yield</w:t>
-      </w:r>
-      <w:proofErr w:type="spellEnd"/>
-      <w:r>
-        <w:t xml:space="preserve"> return</w:t>
-      </w:r>
-    </w:p>
-    <w:p>
-      <w:pPr>
-        <w:pStyle w:val="ListParagraph"/>
-        <w:numPr>
-          <w:ilvl w:val="0"/>
-          <w:numId w:val="1"/>
-        </w:numPr>
-      </w:pPr>
-      <w:proofErr w:type="spellStart"/>
-      <w:r>
-        <w:t>MiniLinq</w:t>
-      </w:r>
-      <w:proofErr w:type="spellEnd"/>
-      <w:r>
-        <w:t xml:space="preserve"> : Extension </w:t>
-      </w:r>
-      <w:proofErr w:type="spellStart"/>
-      <w:r>
-        <w:t>methods</w:t>
-      </w:r>
-      <w:proofErr w:type="spellEnd"/>
-      <w:r>
-        <w:t xml:space="preserve"> at </w:t>
-      </w:r>
-      <w:proofErr w:type="spellStart"/>
-      <w:r>
-        <w:t>work</w:t>
-      </w:r>
-      <w:proofErr w:type="spellEnd"/>
-    </w:p>
-    <w:p>
-      <w:pPr>
-        <w:pStyle w:val="ListParagraph"/>
-        <w:numPr>
-          <w:ilvl w:val="0"/>
-          <w:numId w:val="1"/>
-        </w:numPr>
-      </w:pPr>
-      <w:proofErr w:type="spellStart"/>
-      <w:r>
-        <w:t>Func</w:t>
-      </w:r>
-      <w:proofErr w:type="spellEnd"/>
-      <w:r>
-        <w:t>&lt;T</w:t>
-      </w:r>
-      <w:proofErr w:type="gramStart"/>
-      <w:r>
-        <w:t>&gt; ,</w:t>
-      </w:r>
-      <w:proofErr w:type="gramEnd"/>
-      <w:r>
-        <w:t xml:space="preserve"> Action&lt;T&gt;, etc.</w:t>
-      </w:r>
-    </w:p>
-    <w:p>
-      <w:pPr>
-        <w:pStyle w:val="ListParagraph"/>
-        <w:numPr>
-          <w:ilvl w:val="0"/>
-          <w:numId w:val="1"/>
-        </w:numPr>
-      </w:pPr>
-      <w:proofErr w:type="spellStart"/>
-      <w:r>
-        <w:t>Linq</w:t>
-      </w:r>
-      <w:proofErr w:type="spellEnd"/>
-      <w:r>
-        <w:t xml:space="preserve"> in action : </w:t>
-      </w:r>
-      <w:proofErr w:type="spellStart"/>
-      <w:r>
-        <w:t>Ordering</w:t>
-      </w:r>
-      <w:proofErr w:type="spellEnd"/>
-      <w:r>
-        <w:t xml:space="preserve"> &amp; </w:t>
-      </w:r>
-      <w:proofErr w:type="spellStart"/>
-      <w:r>
-        <w:t>Grouping</w:t>
-      </w:r>
-      <w:proofErr w:type="spellEnd"/>
-    </w:p>
-    <w:bookmarkEnd w:id="0"/>
-    <w:p>
-      <w:pPr>
-        <w:pStyle w:val="ListParagraph"/>
-        <w:numPr>
-          <w:ilvl w:val="0"/>
-          <w:numId w:val="1"/>
-        </w:numPr>
-      </w:pPr>
-      <w:r>
-        <w:t>Observer pattern</w:t>
-      </w:r>
-    </w:p>
-    <w:p>
-      <w:pPr>
-        <w:pStyle w:val="ListParagraph"/>
-        <w:numPr>
-          <w:ilvl w:val="1"/>
-          <w:numId w:val="1"/>
-        </w:numPr>
-        <w:rPr>
-          <w:lang w:val="en-US"/>
-        </w:rPr>
-      </w:pPr>
-      <w:r>
-        <w:rPr>
-          <w:lang w:val="en-US"/>
-        </w:rPr>
-        <w:t>With interfaces and manual registration/</w:t>
-      </w:r>
-      <w:proofErr w:type="spellStart"/>
-      <w:r>
-        <w:rPr>
-          <w:lang w:val="en-US"/>
-        </w:rPr>
-        <w:t>unregistration</w:t>
-      </w:r>
-      <w:proofErr w:type="spellEnd"/>
-    </w:p>
-    <w:p>
-      <w:pPr>
-        <w:pStyle w:val="ListParagraph"/>
-        <w:numPr>
-          <w:ilvl w:val="1"/>
-          <w:numId w:val="1"/>
-        </w:numPr>
-      </w:pPr>
-      <w:proofErr w:type="spellStart"/>
-      <w:r>
-        <w:t>With</w:t>
-      </w:r>
-      <w:proofErr w:type="spellEnd"/>
-      <w:r>
-        <w:t xml:space="preserve"> </w:t>
-      </w:r>
-      <w:proofErr w:type="spellStart"/>
-      <w:r>
-        <w:t>delegates</w:t>
-      </w:r>
-      <w:proofErr w:type="spellEnd"/>
-    </w:p>
-    <w:p>
-      <w:pPr>
-        <w:pStyle w:val="ListParagraph"/>
-        <w:numPr>
-          <w:ilvl w:val="2"/>
-          <w:numId w:val="1"/>
-        </w:numPr>
-        <w:rPr>
-          <w:lang w:val="en-US"/>
-        </w:rPr>
-      </w:pPr>
-      <w:proofErr w:type="spellStart"/>
-      <w:r>
-        <w:rPr>
-          <w:lang w:val="en-US"/>
-        </w:rPr>
-        <w:t>Delegate.Combine</w:t>
-      </w:r>
-      <w:proofErr w:type="spellEnd"/>
-      <w:r>
-        <w:rPr>
-          <w:lang w:val="en-US"/>
-        </w:rPr>
-        <w:t xml:space="preserve"> does the dirty </w:t>
-      </w:r>
-      <w:proofErr w:type="gramStart"/>
-      <w:r>
-        <w:rPr>
-          <w:lang w:val="en-US"/>
-        </w:rPr>
-        <w:t>work :</w:t>
-      </w:r>
-      <w:proofErr w:type="gramEnd"/>
-      <w:r>
-        <w:rPr>
-          <w:lang w:val="en-US"/>
-        </w:rPr>
-        <w:t xml:space="preserve"> a combined delegate IS_A delegate…</w:t>
-      </w:r>
-    </w:p>
-    <w:p>
-      <w:pPr>
-        <w:pStyle w:val="ListParagraph"/>
-        <w:numPr>
-          <w:ilvl w:val="1"/>
-          <w:numId w:val="1"/>
-        </w:numPr>
-      </w:pPr>
-      <w:proofErr w:type="spellStart"/>
-      <w:r>
-        <w:t>With</w:t>
-      </w:r>
-      <w:proofErr w:type="spellEnd"/>
-      <w:r>
-        <w:t xml:space="preserve"> standard </w:t>
-      </w:r>
-      <w:proofErr w:type="spellStart"/>
-      <w:r>
-        <w:t>event</w:t>
-      </w:r>
-      <w:proofErr w:type="spellEnd"/>
-      <w:r>
-        <w:t xml:space="preserve"> support</w:t>
-      </w:r>
-    </w:p>
-    <w:p>
-      <w:pPr>
-        <w:pStyle w:val="ListParagraph"/>
-        <w:numPr>
-          <w:ilvl w:val="2"/>
-          <w:numId w:val="1"/>
-        </w:numPr>
-      </w:pPr>
-      <w:r>
-        <w:t xml:space="preserve">Standard signature : </w:t>
-      </w:r>
-      <w:proofErr w:type="spellStart"/>
-      <w:r>
-        <w:t>object</w:t>
-      </w:r>
-      <w:proofErr w:type="spellEnd"/>
-      <w:r>
-        <w:t xml:space="preserve"> source, </w:t>
-      </w:r>
-      <w:proofErr w:type="spellStart"/>
-      <w:r>
-        <w:t>EventArgs</w:t>
-      </w:r>
-      <w:proofErr w:type="spellEnd"/>
-      <w:r>
-        <w:t xml:space="preserve"> e</w:t>
-      </w:r>
-    </w:p>
-    <w:p>
-      <w:pPr>
-        <w:pStyle w:val="ListParagraph"/>
-        <w:numPr>
-          <w:ilvl w:val="2"/>
-          <w:numId w:val="1"/>
-        </w:numPr>
-        <w:rPr>
-          <w:lang w:val="en-US"/>
-        </w:rPr>
-      </w:pPr>
-      <w:r>
-        <w:rPr>
-          <w:lang w:val="en-US"/>
-        </w:rPr>
-        <w:t>‘event’ keyword protects the delegate (only +=/-= are exposed)</w:t>
-      </w:r>
-    </w:p>
-    <w:p>
-      <w:pPr>
-        <w:pStyle w:val="ListParagraph"/>
-        <w:numPr>
-          <w:ilvl w:val="0"/>
-          <w:numId w:val="1"/>
-        </w:numPr>
-        <w:rPr>
-          <w:lang w:val="en-US"/>
-        </w:rPr>
-      </w:pPr>
-      <w:r>
-        <w:rPr>
-          <w:lang w:val="en-US"/>
-        </w:rPr>
-        <w:t>Streams</w:t>
-      </w:r>
-    </w:p>
-    <w:p>
-      <w:pPr>
-        <w:pStyle w:val="ListParagraph"/>
-        <w:numPr>
-          <w:ilvl w:val="1"/>
-          <w:numId w:val="1"/>
-        </w:numPr>
-        <w:rPr>
-          <w:lang w:val="en-US"/>
-        </w:rPr>
-      </w:pPr>
-      <w:r>
-        <w:rPr>
-          <w:lang w:val="en-US"/>
-        </w:rPr>
-        <w:t xml:space="preserve">An easy to specialize abstract base class </w:t>
-      </w:r>
-    </w:p>
-    <w:p>
-      <w:pPr>
-        <w:pStyle w:val="ListParagraph"/>
-        <w:numPr>
-          <w:ilvl w:val="2"/>
-          <w:numId w:val="1"/>
-        </w:numPr>
-        <w:rPr>
-          <w:lang w:val="en-US"/>
-        </w:rPr>
-      </w:pPr>
-      <w:r>
-        <w:rPr>
-          <w:lang w:val="en-US"/>
-        </w:rPr>
-        <w:t>“Rich interface” that combines Read, Write &amp; Seek capabilities “protected” by (</w:t>
-      </w:r>
-      <w:proofErr w:type="spellStart"/>
-      <w:r>
-        <w:rPr>
-          <w:lang w:val="en-US"/>
-        </w:rPr>
-        <w:t>CanRead</w:t>
-      </w:r>
-      <w:proofErr w:type="spellEnd"/>
-      <w:r>
-        <w:rPr>
-          <w:lang w:val="en-US"/>
-        </w:rPr>
-        <w:t>/</w:t>
-      </w:r>
-      <w:proofErr w:type="spellStart"/>
-      <w:r>
-        <w:rPr>
-          <w:lang w:val="en-US"/>
-        </w:rPr>
-        <w:t>CanWrite</w:t>
-      </w:r>
-      <w:proofErr w:type="spellEnd"/>
-      <w:r>
-        <w:rPr>
-          <w:lang w:val="en-US"/>
-        </w:rPr>
-        <w:t>/</w:t>
-      </w:r>
-      <w:proofErr w:type="spellStart"/>
-      <w:r>
-        <w:rPr>
-          <w:lang w:val="en-US"/>
-        </w:rPr>
-        <w:t>CanSeek</w:t>
-      </w:r>
-      <w:proofErr w:type="spellEnd"/>
-      <w:r>
-        <w:rPr>
-          <w:lang w:val="en-US"/>
-        </w:rPr>
-        <w:t xml:space="preserve"> properties)</w:t>
-      </w:r>
-    </w:p>
-    <w:p>
-      <w:pPr>
-        <w:pStyle w:val="ListParagraph"/>
-        <w:numPr>
-          <w:ilvl w:val="2"/>
-          <w:numId w:val="1"/>
-        </w:numPr>
-        <w:rPr>
-          <w:lang w:val="en-US"/>
-        </w:rPr>
-      </w:pPr>
-      <w:r>
-        <w:rPr>
-          <w:lang w:val="en-US"/>
-        </w:rPr>
-        <w:t>Handles byte[] buffers</w:t>
-      </w:r>
-    </w:p>
-    <w:p>
-      <w:pPr>
-        <w:pStyle w:val="ListParagraph"/>
-        <w:numPr>
-          <w:ilvl w:val="1"/>
-          <w:numId w:val="1"/>
-        </w:numPr>
-        <w:rPr>
-          <w:lang w:val="en-US"/>
-        </w:rPr>
-      </w:pPr>
-      <w:r>
-        <w:rPr>
-          <w:lang w:val="en-US"/>
-        </w:rPr>
-        <w:t>The 2 kind of Streams</w:t>
-      </w:r>
-    </w:p>
-    <w:p>
-      <w:pPr>
-        <w:pStyle w:val="ListParagraph"/>
-        <w:numPr>
-          <w:ilvl w:val="2"/>
-          <w:numId w:val="1"/>
-        </w:numPr>
-        <w:rPr>
-          <w:lang w:val="en-US"/>
-        </w:rPr>
-      </w:pPr>
-      <w:r>
-        <w:rPr>
-          <w:lang w:val="en-US"/>
-        </w:rPr>
-        <w:t>“Final” streams (</w:t>
-      </w:r>
-      <w:proofErr w:type="spellStart"/>
-      <w:r>
-        <w:rPr>
-          <w:lang w:val="en-US"/>
-        </w:rPr>
-        <w:t>FileStream</w:t>
-      </w:r>
-      <w:proofErr w:type="spellEnd"/>
-      <w:r>
-        <w:rPr>
-          <w:lang w:val="en-US"/>
-        </w:rPr>
-        <w:t xml:space="preserve">, </w:t>
-      </w:r>
-      <w:proofErr w:type="spellStart"/>
-      <w:r>
-        <w:rPr>
-          <w:lang w:val="en-US"/>
-        </w:rPr>
-        <w:t>NetworkStream</w:t>
-      </w:r>
-      <w:proofErr w:type="spellEnd"/>
-      <w:r>
-        <w:rPr>
-          <w:lang w:val="en-US"/>
-        </w:rPr>
-        <w:t xml:space="preserve">, </w:t>
-      </w:r>
-      <w:proofErr w:type="spellStart"/>
-      <w:r>
-        <w:rPr>
-          <w:lang w:val="en-US"/>
-        </w:rPr>
-        <w:t>MemoryStream</w:t>
-      </w:r>
-      <w:proofErr w:type="spellEnd"/>
-      <w:r>
-        <w:rPr>
-          <w:lang w:val="en-US"/>
-        </w:rPr>
-        <w:t>, etc.)</w:t>
-      </w:r>
-    </w:p>
-    <w:p>
-      <w:pPr>
-        <w:pStyle w:val="ListParagraph"/>
-        <w:numPr>
-          <w:ilvl w:val="2"/>
-          <w:numId w:val="1"/>
-        </w:numPr>
-        <w:rPr>
-          <w:lang w:val="en-US"/>
-        </w:rPr>
-      </w:pPr>
-      <w:r>
-        <w:rPr>
-          <w:lang w:val="en-US"/>
-        </w:rPr>
-        <w:t xml:space="preserve">Decorator streams that wrap/decorate one or more other streams (see our </w:t>
-      </w:r>
-      <w:proofErr w:type="spellStart"/>
-      <w:r>
-        <w:rPr>
-          <w:lang w:val="en-US"/>
-        </w:rPr>
-        <w:t>TeeStream</w:t>
-      </w:r>
-      <w:proofErr w:type="spellEnd"/>
-      <w:r>
-        <w:rPr>
-          <w:lang w:val="en-US"/>
-        </w:rPr>
-        <w:t xml:space="preserve">, </w:t>
-      </w:r>
-      <w:proofErr w:type="spellStart"/>
-      <w:r>
-        <w:rPr>
-          <w:lang w:val="en-US"/>
-        </w:rPr>
-        <w:t>KrabouilleStream</w:t>
-      </w:r>
-      <w:proofErr w:type="spellEnd"/>
-      <w:r>
-        <w:rPr>
-          <w:lang w:val="en-US"/>
-        </w:rPr>
-        <w:t>)</w:t>
-      </w:r>
-    </w:p>
-    <w:p>
-      <w:pPr>
-        <w:pStyle w:val="ListParagraph"/>
-        <w:numPr>
-          <w:ilvl w:val="0"/>
-          <w:numId w:val="1"/>
-        </w:numPr>
-        <w:rPr>
-          <w:lang w:val="en-US"/>
-        </w:rPr>
-      </w:pPr>
-      <w:r>
-        <w:rPr>
-          <w:lang w:val="en-US"/>
-        </w:rPr>
-        <w:t>Strings &amp; Unicode</w:t>
-      </w:r>
-    </w:p>
-    <w:p>
-      <w:pPr>
-        <w:pStyle w:val="ListParagraph"/>
-        <w:numPr>
-          <w:ilvl w:val="1"/>
-          <w:numId w:val="1"/>
-        </w:numPr>
-        <w:rPr>
-          <w:lang w:val="en-US"/>
-        </w:rPr>
-      </w:pPr>
-      <w:r>
-        <w:rPr>
-          <w:lang w:val="en-US"/>
-        </w:rPr>
-        <w:t>Internal string representation is UTF-16</w:t>
-      </w:r>
-    </w:p>
-    <w:p>
-      <w:pPr>
-        <w:pStyle w:val="ListParagraph"/>
-        <w:numPr>
-          <w:ilvl w:val="1"/>
-          <w:numId w:val="1"/>
-        </w:numPr>
-        <w:rPr>
-          <w:lang w:val="en-US"/>
-        </w:rPr>
-      </w:pPr>
-      <w:r>
-        <w:rPr>
-          <w:lang w:val="en-US"/>
-        </w:rPr>
-        <w:t xml:space="preserve">The Encoding class is the “key” to understand encoding (byte[] </w:t>
-      </w:r>
-      <w:r>
-        <w:rPr>
-          <w:lang w:val="en-US"/>
-        </w:rPr>
-        <w:sym w:font="Wingdings" w:char="F0DF"/>
-      </w:r>
-      <w:r>
-        <w:rPr>
-          <w:lang w:val="en-US"/>
-        </w:rPr>
-        <w:sym w:font="Wingdings" w:char="F0E0"/>
-      </w:r>
-      <w:r>
-        <w:rPr>
-          <w:lang w:val="en-US"/>
-        </w:rPr>
-        <w:t xml:space="preserve"> string)</w:t>
-      </w:r>
-    </w:p>
-    <w:p>
-      <w:pPr>
-        <w:pStyle w:val="ListParagraph"/>
-        <w:numPr>
-          <w:ilvl w:val="1"/>
-          <w:numId w:val="1"/>
-        </w:numPr>
-        <w:rPr>
-          <w:lang w:val="en-US"/>
-        </w:rPr>
-      </w:pPr>
-      <w:r>
-        <w:rPr>
-          <w:lang w:val="en-US"/>
-        </w:rPr>
-        <w:t xml:space="preserve">Unicode is complex (it handles composition of characters – see the </w:t>
-      </w:r>
-      <w:proofErr w:type="spellStart"/>
-      <w:r>
-        <w:rPr>
-          <w:lang w:val="en-US"/>
-        </w:rPr>
-        <w:t>CharsAndStrings</w:t>
-      </w:r>
-      <w:proofErr w:type="spellEnd"/>
-      <w:r>
-        <w:rPr>
-          <w:lang w:val="en-US"/>
-        </w:rPr>
-        <w:t xml:space="preserve"> fixture)</w:t>
-      </w:r>
-    </w:p>
-    <w:p>
-      <w:pPr>
-        <w:pStyle w:val="ListParagraph"/>
-        <w:numPr>
-          <w:ilvl w:val="0"/>
-          <w:numId w:val="1"/>
-        </w:numPr>
-        <w:rPr>
-          <w:lang w:val="en-US"/>
-        </w:rPr>
-      </w:pPr>
+      <w:bookmarkEnd w:id="0"/>
+      <w:r>
+        <w:rPr>
+          <w:lang w:val="en-US"/>
+        </w:rPr>
+        <w:t>, basic, DI container is not that complicated to write</w:t>
+      </w:r>
     </w:p>
     <w:sectPr>
       <w:pgSz w:w="11906" w:h="16838"/>

</xml_diff>

<commit_message>
Added link to slideshare DI introduction.
</commit_message>
<xml_diff>
--- a/Documents/What we have seen so far.docx
+++ b/Documents/What we have seen so far.docx
@@ -1833,8 +1833,213 @@
         <w:rPr>
           <w:lang w:val="en-US"/>
         </w:rPr>
-        <w:t>.Net serialization</w:t>
-      </w:r>
+        <w:t xml:space="preserve">.Net serialization </w:t>
+      </w:r>
+    </w:p>
+    <w:p>
+      <w:pPr>
+        <w:pStyle w:val="ListParagraph"/>
+        <w:numPr>
+          <w:ilvl w:val="1"/>
+          <w:numId w:val="1"/>
+        </w:numPr>
+        <w:rPr>
+          <w:lang w:val="en-US"/>
+        </w:rPr>
+      </w:pPr>
+      <w:r>
+        <w:rPr>
+          <w:lang w:val="en-US"/>
+        </w:rPr>
+        <w:t>Stream and formatters</w:t>
+      </w:r>
+    </w:p>
+    <w:p>
+      <w:pPr>
+        <w:pStyle w:val="ListParagraph"/>
+        <w:numPr>
+          <w:ilvl w:val="2"/>
+          <w:numId w:val="1"/>
+        </w:numPr>
+        <w:rPr>
+          <w:lang w:val="en-US"/>
+        </w:rPr>
+      </w:pPr>
+      <w:proofErr w:type="spellStart"/>
+      <w:proofErr w:type="gramStart"/>
+      <w:r>
+        <w:rPr>
+          <w:lang w:val="en-US"/>
+        </w:rPr>
+        <w:t>BinaryFormatter</w:t>
+      </w:r>
+      <w:proofErr w:type="spellEnd"/>
+      <w:r>
+        <w:rPr>
+          <w:lang w:val="en-US"/>
+        </w:rPr>
+        <w:t xml:space="preserve"> :</w:t>
+      </w:r>
+      <w:proofErr w:type="gramEnd"/>
+      <w:r>
+        <w:rPr>
+          <w:lang w:val="en-US"/>
+        </w:rPr>
+        <w:t xml:space="preserve"> the one to use.</w:t>
+      </w:r>
+    </w:p>
+    <w:p>
+      <w:pPr>
+        <w:pStyle w:val="ListParagraph"/>
+        <w:numPr>
+          <w:ilvl w:val="2"/>
+          <w:numId w:val="1"/>
+        </w:numPr>
+        <w:rPr>
+          <w:lang w:val="en-US"/>
+        </w:rPr>
+      </w:pPr>
+      <w:r>
+        <w:rPr>
+          <w:lang w:val="en-US"/>
+        </w:rPr>
+        <w:t>Soap formatter: Xml standard Soap format does not support generics (Obsolete)</w:t>
+      </w:r>
+    </w:p>
+    <w:p>
+      <w:pPr>
+        <w:pStyle w:val="ListParagraph"/>
+        <w:numPr>
+          <w:ilvl w:val="1"/>
+          <w:numId w:val="1"/>
+        </w:numPr>
+        <w:rPr>
+          <w:lang w:val="en-US"/>
+        </w:rPr>
+      </w:pPr>
+      <w:r>
+        <w:rPr>
+          <w:lang w:val="en-US"/>
+        </w:rPr>
+        <w:t xml:space="preserve">.Net serialization uses the constructor to </w:t>
+      </w:r>
+      <w:proofErr w:type="spellStart"/>
+      <w:r>
+        <w:rPr>
+          <w:lang w:val="en-US"/>
+        </w:rPr>
+        <w:t>deserialize</w:t>
+      </w:r>
+      <w:proofErr w:type="spellEnd"/>
+      <w:r>
+        <w:rPr>
+          <w:lang w:val="en-US"/>
+        </w:rPr>
+        <w:t xml:space="preserve">: serialization of </w:t>
+      </w:r>
+      <w:proofErr w:type="spellStart"/>
+      <w:r>
+        <w:rPr>
+          <w:lang w:val="en-US"/>
+        </w:rPr>
+        <w:t>readonly</w:t>
+      </w:r>
+      <w:proofErr w:type="spellEnd"/>
+      <w:r>
+        <w:rPr>
+          <w:lang w:val="en-US"/>
+        </w:rPr>
+        <w:t xml:space="preserve"> fields just works</w:t>
+      </w:r>
+    </w:p>
+    <w:p>
+      <w:pPr>
+        <w:pStyle w:val="ListParagraph"/>
+        <w:numPr>
+          <w:ilvl w:val="0"/>
+          <w:numId w:val="1"/>
+        </w:numPr>
+        <w:rPr>
+          <w:lang w:val="en-US"/>
+        </w:rPr>
+      </w:pPr>
+      <w:r>
+        <w:rPr>
+          <w:lang w:val="en-US"/>
+        </w:rPr>
+        <w:t>Xml serialization</w:t>
+      </w:r>
+    </w:p>
+    <w:p>
+      <w:pPr>
+        <w:pStyle w:val="ListParagraph"/>
+        <w:numPr>
+          <w:ilvl w:val="1"/>
+          <w:numId w:val="1"/>
+        </w:numPr>
+        <w:rPr>
+          <w:lang w:val="en-US"/>
+        </w:rPr>
+      </w:pPr>
+      <w:r>
+        <w:rPr>
+          <w:lang w:val="en-US"/>
+        </w:rPr>
+        <w:t xml:space="preserve">By using </w:t>
+      </w:r>
+      <w:proofErr w:type="spellStart"/>
+      <w:r>
+        <w:rPr>
+          <w:lang w:val="en-US"/>
+        </w:rPr>
+        <w:t>System.Linq.Xml</w:t>
+      </w:r>
+      <w:proofErr w:type="spellEnd"/>
+      <w:r>
+        <w:rPr>
+          <w:lang w:val="en-US"/>
+        </w:rPr>
+        <w:t xml:space="preserve"> it is both easy to implement and offer total control over the schema.</w:t>
+      </w:r>
+    </w:p>
+    <w:p>
+      <w:pPr>
+        <w:pStyle w:val="ListParagraph"/>
+        <w:numPr>
+          <w:ilvl w:val="0"/>
+          <w:numId w:val="1"/>
+        </w:numPr>
+        <w:rPr>
+          <w:lang w:val="en-US"/>
+        </w:rPr>
+      </w:pPr>
+      <w:r>
+        <w:rPr>
+          <w:lang w:val="en-US"/>
+        </w:rPr>
+        <w:t>Dependency Injection</w:t>
+      </w:r>
+    </w:p>
+    <w:p>
+      <w:pPr>
+        <w:pStyle w:val="ListParagraph"/>
+        <w:numPr>
+          <w:ilvl w:val="1"/>
+          <w:numId w:val="1"/>
+        </w:numPr>
+        <w:rPr>
+          <w:lang w:val="en-US"/>
+        </w:rPr>
+      </w:pPr>
+      <w:hyperlink r:id="rId5" w:history="1">
+        <w:r>
+          <w:rPr>
+            <w:rStyle w:val="Hyperlink"/>
+            <w:lang w:val="en-US"/>
+          </w:rPr>
+          <w:t>http://www.slideshare.net/OlivierSpinelli1/injection-de-dpendances-les-bases</w:t>
+        </w:r>
+      </w:hyperlink>
       <w:r>
         <w:rPr>
           <w:lang w:val="en-US"/>
@@ -1857,196 +2062,6 @@
         <w:rPr>
           <w:lang w:val="en-US"/>
         </w:rPr>
-        <w:t>Stream and formatters</w:t>
-      </w:r>
-    </w:p>
-    <w:p>
-      <w:pPr>
-        <w:pStyle w:val="ListParagraph"/>
-        <w:numPr>
-          <w:ilvl w:val="2"/>
-          <w:numId w:val="1"/>
-        </w:numPr>
-        <w:rPr>
-          <w:lang w:val="en-US"/>
-        </w:rPr>
-      </w:pPr>
-      <w:proofErr w:type="spellStart"/>
-      <w:proofErr w:type="gramStart"/>
-      <w:r>
-        <w:rPr>
-          <w:lang w:val="en-US"/>
-        </w:rPr>
-        <w:t>BinaryFormatter</w:t>
-      </w:r>
-      <w:proofErr w:type="spellEnd"/>
-      <w:r>
-        <w:rPr>
-          <w:lang w:val="en-US"/>
-        </w:rPr>
-        <w:t xml:space="preserve"> :</w:t>
-      </w:r>
-      <w:proofErr w:type="gramEnd"/>
-      <w:r>
-        <w:rPr>
-          <w:lang w:val="en-US"/>
-        </w:rPr>
-        <w:t xml:space="preserve"> the one to use.</w:t>
-      </w:r>
-    </w:p>
-    <w:p>
-      <w:pPr>
-        <w:pStyle w:val="ListParagraph"/>
-        <w:numPr>
-          <w:ilvl w:val="2"/>
-          <w:numId w:val="1"/>
-        </w:numPr>
-        <w:rPr>
-          <w:lang w:val="en-US"/>
-        </w:rPr>
-      </w:pPr>
-      <w:r>
-        <w:rPr>
-          <w:lang w:val="en-US"/>
-        </w:rPr>
-        <w:t>Soap formatter: Xml standard Soap format does not support generics (Obsolete)</w:t>
-      </w:r>
-    </w:p>
-    <w:p>
-      <w:pPr>
-        <w:pStyle w:val="ListParagraph"/>
-        <w:numPr>
-          <w:ilvl w:val="1"/>
-          <w:numId w:val="1"/>
-        </w:numPr>
-        <w:rPr>
-          <w:lang w:val="en-US"/>
-        </w:rPr>
-      </w:pPr>
-      <w:r>
-        <w:rPr>
-          <w:lang w:val="en-US"/>
-        </w:rPr>
-        <w:t xml:space="preserve">.Net serialization uses the constructor to </w:t>
-      </w:r>
-      <w:proofErr w:type="spellStart"/>
-      <w:r>
-        <w:rPr>
-          <w:lang w:val="en-US"/>
-        </w:rPr>
-        <w:t>deserialize</w:t>
-      </w:r>
-      <w:proofErr w:type="spellEnd"/>
-      <w:r>
-        <w:rPr>
-          <w:lang w:val="en-US"/>
-        </w:rPr>
-        <w:t xml:space="preserve">: serialization of </w:t>
-      </w:r>
-      <w:proofErr w:type="spellStart"/>
-      <w:r>
-        <w:rPr>
-          <w:lang w:val="en-US"/>
-        </w:rPr>
-        <w:t>readonly</w:t>
-      </w:r>
-      <w:proofErr w:type="spellEnd"/>
-      <w:r>
-        <w:rPr>
-          <w:lang w:val="en-US"/>
-        </w:rPr>
-        <w:t xml:space="preserve"> fields </w:t>
-      </w:r>
-      <w:r>
-        <w:rPr>
-          <w:lang w:val="en-US"/>
-        </w:rPr>
-        <w:t>just works</w:t>
-      </w:r>
-    </w:p>
-    <w:p>
-      <w:pPr>
-        <w:pStyle w:val="ListParagraph"/>
-        <w:numPr>
-          <w:ilvl w:val="0"/>
-          <w:numId w:val="1"/>
-        </w:numPr>
-        <w:rPr>
-          <w:lang w:val="en-US"/>
-        </w:rPr>
-      </w:pPr>
-      <w:r>
-        <w:rPr>
-          <w:lang w:val="en-US"/>
-        </w:rPr>
-        <w:t>Xml serialization</w:t>
-      </w:r>
-    </w:p>
-    <w:p>
-      <w:pPr>
-        <w:pStyle w:val="ListParagraph"/>
-        <w:numPr>
-          <w:ilvl w:val="1"/>
-          <w:numId w:val="1"/>
-        </w:numPr>
-        <w:rPr>
-          <w:lang w:val="en-US"/>
-        </w:rPr>
-      </w:pPr>
-      <w:r>
-        <w:rPr>
-          <w:lang w:val="en-US"/>
-        </w:rPr>
-        <w:t xml:space="preserve">By using </w:t>
-      </w:r>
-      <w:proofErr w:type="spellStart"/>
-      <w:r>
-        <w:rPr>
-          <w:lang w:val="en-US"/>
-        </w:rPr>
-        <w:t>System.Linq.Xml</w:t>
-      </w:r>
-      <w:proofErr w:type="spellEnd"/>
-      <w:r>
-        <w:rPr>
-          <w:lang w:val="en-US"/>
-        </w:rPr>
-        <w:t xml:space="preserve"> it is both easy to implement and offer total control over the schema.</w:t>
-      </w:r>
-    </w:p>
-    <w:p>
-      <w:pPr>
-        <w:pStyle w:val="ListParagraph"/>
-        <w:numPr>
-          <w:ilvl w:val="0"/>
-          <w:numId w:val="1"/>
-        </w:numPr>
-        <w:rPr>
-          <w:lang w:val="en-US"/>
-        </w:rPr>
-      </w:pPr>
-      <w:r>
-        <w:rPr>
-          <w:lang w:val="en-US"/>
-        </w:rPr>
-        <w:t>Dependency Injection</w:t>
-      </w:r>
-    </w:p>
-    <w:p>
-      <w:pPr>
-        <w:pStyle w:val="ListParagraph"/>
-        <w:numPr>
-          <w:ilvl w:val="1"/>
-          <w:numId w:val="1"/>
-        </w:numPr>
-        <w:rPr>
-          <w:lang w:val="en-US"/>
-        </w:rPr>
-      </w:pPr>
-      <w:r>
-        <w:rPr>
-          <w:lang w:val="en-US"/>
-        </w:rPr>
         <w:t>“Programming against Abstraction, not Concretion”</w:t>
       </w:r>
     </w:p>
@@ -2066,32 +2081,47 @@
           <w:lang w:val="en-US"/>
         </w:rPr>
         <w:t>Hollywood principle: “Don’t call us, we’ll call you”</w:t>
-      </w:r>
-    </w:p>
-    <w:p>
-      <w:pPr>
-        <w:pStyle w:val="ListParagraph"/>
-        <w:numPr>
-          <w:ilvl w:val="1"/>
-          <w:numId w:val="1"/>
-        </w:numPr>
-        <w:rPr>
-          <w:lang w:val="en-US"/>
-        </w:rPr>
-      </w:pPr>
-      <w:r>
-        <w:rPr>
-          <w:lang w:val="en-US"/>
-        </w:rPr>
-        <w:t>A simple</w:t>
       </w:r>
       <w:bookmarkStart w:id="0" w:name="_GoBack"/>
       <w:bookmarkEnd w:id="0"/>
-      <w:r>
-        <w:rPr>
-          <w:lang w:val="en-US"/>
-        </w:rPr>
-        <w:t>, basic, DI container is not that complicated to write</w:t>
+    </w:p>
+    <w:p>
+      <w:pPr>
+        <w:pStyle w:val="ListParagraph"/>
+        <w:numPr>
+          <w:ilvl w:val="1"/>
+          <w:numId w:val="1"/>
+        </w:numPr>
+        <w:rPr>
+          <w:lang w:val="en-US"/>
+        </w:rPr>
+      </w:pPr>
+      <w:r>
+        <w:rPr>
+          <w:lang w:val="en-US"/>
+        </w:rPr>
+        <w:lastRenderedPageBreak/>
+        <w:t>A simple, basic, DI container is not that complicated to write</w:t>
+      </w:r>
+      <w:r>
+        <w:rPr>
+          <w:lang w:val="en-US"/>
+        </w:rPr>
+        <w:t xml:space="preserve"> (</w:t>
+      </w:r>
+      <w:proofErr w:type="spellStart"/>
+      <w:r>
+        <w:rPr>
+          <w:lang w:val="en-US"/>
+        </w:rPr>
+        <w:t>MicroDI</w:t>
+      </w:r>
+      <w:proofErr w:type="spellEnd"/>
+      <w:r>
+        <w:rPr>
+          <w:lang w:val="en-US"/>
+        </w:rPr>
+        <w:t>)</w:t>
       </w:r>
     </w:p>
     <w:sectPr>
@@ -2745,6 +2775,17 @@
       <w:contextualSpacing/>
     </w:pPr>
   </w:style>
+  <w:style w:type="character" w:styleId="Hyperlink">
+    <w:name w:val="Hyperlink"/>
+    <w:basedOn w:val="DefaultParagraphFont"/>
+    <w:uiPriority w:val="99"/>
+    <w:unhideWhenUsed/>
+    <w:rsid w:val="004C6092"/>
+    <w:rPr>
+      <w:color w:val="0563C1" w:themeColor="hyperlink"/>
+      <w:u w:val="single"/>
+    </w:rPr>
+  </w:style>
 </w:styles>
 </file>
 

</xml_diff>